<commit_message>
add some graph for EDA document
</commit_message>
<xml_diff>
--- a/EDA/EDA Report.docx
+++ b/EDA/EDA Report.docx
@@ -6,7 +6,6 @@
       <w:pPr>
         <w:jc w:val="center"/>
         <w:rPr>
-          <w:rFonts w:hint="eastAsia"/>
           <w:sz w:val="40"/>
           <w:szCs w:val="40"/>
         </w:rPr>
@@ -61,7 +60,6 @@
             <w:pPr>
               <w:jc w:val="left"/>
               <w:rPr>
-                <w:rFonts w:hint="eastAsia"/>
                 <w:b/>
                 <w:bCs/>
                 <w:sz w:val="24"/>
@@ -95,7 +93,6 @@
             <w:pPr>
               <w:jc w:val="left"/>
               <w:rPr>
-                <w:rFonts w:hint="eastAsia"/>
                 <w:sz w:val="24"/>
                 <w:szCs w:val="24"/>
               </w:rPr>
@@ -164,7 +161,6 @@
               <w:ind w:leftChars="100" w:left="200"/>
               <w:jc w:val="left"/>
               <w:rPr>
-                <w:rFonts w:hint="eastAsia"/>
                 <w:szCs w:val="20"/>
               </w:rPr>
             </w:pPr>
@@ -198,7 +194,6 @@
       <w:pPr>
         <w:jc w:val="left"/>
         <w:rPr>
-          <w:rFonts w:hint="eastAsia"/>
           <w:sz w:val="24"/>
           <w:szCs w:val="24"/>
         </w:rPr>
@@ -228,7 +223,6 @@
             <w:pPr>
               <w:jc w:val="left"/>
               <w:rPr>
-                <w:rFonts w:hint="eastAsia"/>
                 <w:b/>
                 <w:bCs/>
                 <w:sz w:val="24"/>
@@ -262,7 +256,6 @@
             <w:pPr>
               <w:jc w:val="left"/>
               <w:rPr>
-                <w:rFonts w:hint="eastAsia"/>
                 <w:sz w:val="24"/>
                 <w:szCs w:val="24"/>
               </w:rPr>
@@ -332,7 +325,6 @@
             <w:pPr>
               <w:jc w:val="center"/>
               <w:rPr>
-                <w:rFonts w:hint="eastAsia"/>
                 <w:noProof/>
                 <w:sz w:val="22"/>
               </w:rPr>
@@ -452,7 +444,6 @@
             <w:pPr>
               <w:jc w:val="center"/>
               <w:rPr>
-                <w:rFonts w:hint="eastAsia"/>
                 <w:noProof/>
                 <w:sz w:val="22"/>
               </w:rPr>
@@ -566,7 +557,6 @@
       <w:pPr>
         <w:jc w:val="left"/>
         <w:rPr>
-          <w:rFonts w:hint="eastAsia"/>
           <w:sz w:val="24"/>
           <w:szCs w:val="24"/>
         </w:rPr>
@@ -601,7 +591,6 @@
             <w:pPr>
               <w:jc w:val="left"/>
               <w:rPr>
-                <w:rFonts w:hint="eastAsia"/>
                 <w:b/>
                 <w:bCs/>
                 <w:sz w:val="24"/>
@@ -655,7 +644,6 @@
             <w:pPr>
               <w:jc w:val="left"/>
               <w:rPr>
-                <w:rFonts w:hint="eastAsia"/>
                 <w:sz w:val="24"/>
                 <w:szCs w:val="24"/>
               </w:rPr>
@@ -977,7 +965,6 @@
       <w:pPr>
         <w:jc w:val="left"/>
         <w:rPr>
-          <w:rFonts w:hint="eastAsia"/>
           <w:sz w:val="24"/>
           <w:szCs w:val="24"/>
         </w:rPr>
@@ -1072,7 +1059,7 @@
                 <w:rFonts w:hint="eastAsia"/>
                 <w:szCs w:val="20"/>
               </w:rPr>
-              <w:t>uniqueID</w:t>
+              <w:t>uniqueID를</w:t>
             </w:r>
             <w:proofErr w:type="spellEnd"/>
             <w:r>
@@ -1080,7 +1067,7 @@
                 <w:rFonts w:hint="eastAsia"/>
                 <w:szCs w:val="20"/>
               </w:rPr>
-              <w:t>를 가진 환자가 가지고 있는 증상에 필요한 약을 구입한 뒤에 특정 날짜에 review와 rating을 남김.</w:t>
+              <w:t xml:space="preserve"> 가진 환자가 가지고 있는 증상에 필요한 약을 구입한 뒤에 특정 날짜에 review와 rating을 남김.</w:t>
             </w:r>
             <w:r>
               <w:rPr>
@@ -1125,7 +1112,6 @@
       <w:pPr>
         <w:jc w:val="left"/>
         <w:rPr>
-          <w:rFonts w:hint="eastAsia"/>
           <w:sz w:val="24"/>
           <w:szCs w:val="24"/>
         </w:rPr>
@@ -1158,7 +1144,6 @@
               <w:spacing w:line="276" w:lineRule="auto"/>
               <w:jc w:val="left"/>
               <w:rPr>
-                <w:rFonts w:hint="eastAsia"/>
                 <w:b/>
                 <w:bCs/>
                 <w:sz w:val="24"/>
@@ -2107,7 +2092,6 @@
       <w:pPr>
         <w:jc w:val="left"/>
         <w:rPr>
-          <w:rFonts w:hint="eastAsia"/>
           <w:sz w:val="24"/>
           <w:szCs w:val="24"/>
         </w:rPr>
@@ -2135,7 +2119,6 @@
             <w:pPr>
               <w:jc w:val="left"/>
               <w:rPr>
-                <w:rFonts w:hint="eastAsia"/>
                 <w:b/>
                 <w:bCs/>
                 <w:sz w:val="24"/>
@@ -2404,7 +2387,6 @@
               <w:ind w:leftChars="100" w:left="200"/>
               <w:jc w:val="left"/>
               <w:rPr>
-                <w:rFonts w:hint="eastAsia"/>
                 <w:szCs w:val="20"/>
               </w:rPr>
             </w:pPr>
@@ -2534,7 +2516,6 @@
               </w:rPr>
               <w:t xml:space="preserve"> </w:t>
             </w:r>
-            <w:proofErr w:type="gramStart"/>
             <w:r>
               <w:rPr>
                 <w:rFonts w:hint="eastAsia"/>
@@ -2542,7 +2523,6 @@
               </w:rPr>
               <w:t>condition</w:t>
             </w:r>
-            <w:proofErr w:type="gramEnd"/>
           </w:p>
           <w:p>
             <w:pPr>
@@ -2628,7 +2608,6 @@
             <w:pPr>
               <w:jc w:val="left"/>
               <w:rPr>
-                <w:rFonts w:hint="eastAsia"/>
                 <w:sz w:val="24"/>
                 <w:szCs w:val="24"/>
               </w:rPr>
@@ -2912,7 +2891,6 @@
             <w:pPr>
               <w:jc w:val="left"/>
               <w:rPr>
-                <w:rFonts w:hint="eastAsia"/>
                 <w:sz w:val="24"/>
                 <w:szCs w:val="24"/>
               </w:rPr>
@@ -3042,7 +3020,6 @@
             <w:pPr>
               <w:jc w:val="left"/>
               <w:rPr>
-                <w:rFonts w:hint="eastAsia"/>
                 <w:sz w:val="24"/>
                 <w:szCs w:val="24"/>
               </w:rPr>
@@ -3055,43 +3032,6 @@
       <w:pPr>
         <w:jc w:val="left"/>
         <w:rPr>
-          <w:sz w:val="24"/>
-          <w:szCs w:val="24"/>
-        </w:rPr>
-      </w:pPr>
-    </w:p>
-    <w:p>
-      <w:pPr>
-        <w:jc w:val="left"/>
-        <w:rPr>
-          <w:sz w:val="24"/>
-          <w:szCs w:val="24"/>
-        </w:rPr>
-      </w:pPr>
-    </w:p>
-    <w:p>
-      <w:pPr>
-        <w:jc w:val="left"/>
-        <w:rPr>
-          <w:sz w:val="24"/>
-          <w:szCs w:val="24"/>
-        </w:rPr>
-      </w:pPr>
-    </w:p>
-    <w:p>
-      <w:pPr>
-        <w:jc w:val="left"/>
-        <w:rPr>
-          <w:sz w:val="24"/>
-          <w:szCs w:val="24"/>
-        </w:rPr>
-      </w:pPr>
-    </w:p>
-    <w:p>
-      <w:pPr>
-        <w:jc w:val="left"/>
-        <w:rPr>
-          <w:rFonts w:hint="eastAsia"/>
           <w:sz w:val="24"/>
           <w:szCs w:val="24"/>
         </w:rPr>
@@ -3146,7 +3086,42 @@
       <w:pPr>
         <w:jc w:val="left"/>
         <w:rPr>
-          <w:rFonts w:hint="eastAsia"/>
+          <w:sz w:val="24"/>
+          <w:szCs w:val="24"/>
+        </w:rPr>
+      </w:pPr>
+    </w:p>
+    <w:p>
+      <w:pPr>
+        <w:jc w:val="left"/>
+        <w:rPr>
+          <w:sz w:val="24"/>
+          <w:szCs w:val="24"/>
+        </w:rPr>
+      </w:pPr>
+    </w:p>
+    <w:p>
+      <w:pPr>
+        <w:jc w:val="left"/>
+        <w:rPr>
+          <w:sz w:val="24"/>
+          <w:szCs w:val="24"/>
+        </w:rPr>
+      </w:pPr>
+    </w:p>
+    <w:p>
+      <w:pPr>
+        <w:jc w:val="left"/>
+        <w:rPr>
+          <w:sz w:val="24"/>
+          <w:szCs w:val="24"/>
+        </w:rPr>
+      </w:pPr>
+    </w:p>
+    <w:p>
+      <w:pPr>
+        <w:jc w:val="left"/>
+        <w:rPr>
           <w:sz w:val="24"/>
           <w:szCs w:val="24"/>
         </w:rPr>
@@ -3206,17 +3181,15 @@
             <w:pPr>
               <w:jc w:val="left"/>
               <w:rPr>
-                <w:rFonts w:hint="eastAsia"/>
-                <w:sz w:val="24"/>
-                <w:szCs w:val="24"/>
-              </w:rPr>
-            </w:pPr>
-          </w:p>
-          <w:p>
-            <w:pPr>
-              <w:jc w:val="left"/>
-              <w:rPr>
-                <w:rFonts w:hint="eastAsia"/>
+                <w:sz w:val="24"/>
+                <w:szCs w:val="24"/>
+              </w:rPr>
+            </w:pPr>
+          </w:p>
+          <w:p>
+            <w:pPr>
+              <w:jc w:val="left"/>
+              <w:rPr>
                 <w:sz w:val="24"/>
                 <w:szCs w:val="24"/>
               </w:rPr>
@@ -3274,17 +3247,15 @@
             <w:pPr>
               <w:jc w:val="left"/>
               <w:rPr>
-                <w:rFonts w:hint="eastAsia"/>
-                <w:sz w:val="24"/>
-                <w:szCs w:val="24"/>
-              </w:rPr>
-            </w:pPr>
-          </w:p>
-          <w:p>
-            <w:pPr>
-              <w:jc w:val="left"/>
-              <w:rPr>
-                <w:rFonts w:hint="eastAsia"/>
+                <w:sz w:val="24"/>
+                <w:szCs w:val="24"/>
+              </w:rPr>
+            </w:pPr>
+          </w:p>
+          <w:p>
+            <w:pPr>
+              <w:jc w:val="left"/>
+              <w:rPr>
                 <w:sz w:val="24"/>
                 <w:szCs w:val="24"/>
               </w:rPr>
@@ -3442,7 +3413,6 @@
             <w:pPr>
               <w:jc w:val="center"/>
               <w:rPr>
-                <w:rFonts w:hint="eastAsia"/>
                 <w:noProof/>
                 <w:sz w:val="24"/>
                 <w:szCs w:val="24"/>
@@ -3504,7 +3474,6 @@
       <w:pPr>
         <w:jc w:val="left"/>
         <w:rPr>
-          <w:rFonts w:hint="eastAsia"/>
           <w:sz w:val="24"/>
           <w:szCs w:val="24"/>
         </w:rPr>
@@ -3563,7 +3532,6 @@
             <w:pPr>
               <w:jc w:val="center"/>
               <w:rPr>
-                <w:rFonts w:hint="eastAsia"/>
                 <w:sz w:val="24"/>
                 <w:szCs w:val="24"/>
               </w:rPr>
@@ -3628,7 +3596,6 @@
             <w:pPr>
               <w:jc w:val="center"/>
               <w:rPr>
-                <w:rFonts w:hint="eastAsia"/>
                 <w:sz w:val="24"/>
                 <w:szCs w:val="24"/>
               </w:rPr>
@@ -3743,7 +3710,6 @@
             <w:pPr>
               <w:jc w:val="center"/>
               <w:rPr>
-                <w:rFonts w:hint="eastAsia"/>
                 <w:szCs w:val="20"/>
               </w:rPr>
             </w:pPr>
@@ -3782,7 +3748,6 @@
       <w:pPr>
         <w:jc w:val="left"/>
         <w:rPr>
-          <w:rFonts w:hint="eastAsia"/>
           <w:sz w:val="24"/>
           <w:szCs w:val="24"/>
         </w:rPr>
@@ -4082,7 +4047,6 @@
             <w:pPr>
               <w:jc w:val="left"/>
               <w:rPr>
-                <w:rFonts w:hint="eastAsia"/>
                 <w:sz w:val="24"/>
                 <w:szCs w:val="24"/>
               </w:rPr>
@@ -4093,7 +4057,6 @@
               <w:ind w:leftChars="100" w:left="200"/>
               <w:jc w:val="left"/>
               <w:rPr>
-                <w:rFonts w:hint="eastAsia"/>
                 <w:szCs w:val="20"/>
               </w:rPr>
             </w:pPr>
@@ -4222,7 +4185,6 @@
             <w:pPr>
               <w:jc w:val="left"/>
               <w:rPr>
-                <w:rFonts w:hint="eastAsia"/>
                 <w:sz w:val="24"/>
                 <w:szCs w:val="24"/>
               </w:rPr>
@@ -4281,7 +4243,6 @@
             <w:pPr>
               <w:jc w:val="left"/>
               <w:rPr>
-                <w:rFonts w:hint="eastAsia"/>
                 <w:sz w:val="24"/>
                 <w:szCs w:val="24"/>
               </w:rPr>
@@ -4518,7 +4479,6 @@
             <w:pPr>
               <w:jc w:val="center"/>
               <w:rPr>
-                <w:rFonts w:hint="eastAsia"/>
                 <w:sz w:val="24"/>
                 <w:szCs w:val="24"/>
               </w:rPr>
@@ -4617,7 +4577,6 @@
             <w:pPr>
               <w:jc w:val="left"/>
               <w:rPr>
-                <w:rFonts w:hint="eastAsia"/>
                 <w:sz w:val="24"/>
                 <w:szCs w:val="24"/>
               </w:rPr>
@@ -4810,7 +4769,6 @@
               <w:ind w:leftChars="100" w:left="200"/>
               <w:jc w:val="left"/>
               <w:rPr>
-                <w:rFonts w:hint="eastAsia"/>
                 <w:sz w:val="18"/>
                 <w:szCs w:val="18"/>
               </w:rPr>
@@ -5148,7 +5106,6 @@
               <w:ind w:leftChars="100" w:left="200"/>
               <w:jc w:val="left"/>
               <w:rPr>
-                <w:rFonts w:hint="eastAsia"/>
                 <w:szCs w:val="20"/>
               </w:rPr>
             </w:pPr>
@@ -5167,7 +5124,6 @@
             <w:pPr>
               <w:jc w:val="left"/>
               <w:rPr>
-                <w:rFonts w:hint="eastAsia"/>
                 <w:szCs w:val="20"/>
               </w:rPr>
             </w:pPr>
@@ -5228,17 +5184,8 @@
                 <w:rFonts w:hint="eastAsia"/>
                 <w:szCs w:val="20"/>
               </w:rPr>
-              <w:t>N-</w:t>
-            </w:r>
-            <w:proofErr w:type="gramStart"/>
-            <w:r>
-              <w:rPr>
-                <w:rFonts w:hint="eastAsia"/>
-                <w:szCs w:val="20"/>
-              </w:rPr>
-              <w:t>gram</w:t>
-            </w:r>
-            <w:proofErr w:type="gramEnd"/>
+              <w:t>N-gram</w:t>
+            </w:r>
           </w:p>
           <w:p>
             <w:pPr>
@@ -5301,7 +5248,6 @@
             <w:pPr>
               <w:jc w:val="left"/>
               <w:rPr>
-                <w:rFonts w:hint="eastAsia"/>
                 <w:sz w:val="24"/>
                 <w:szCs w:val="24"/>
               </w:rPr>
@@ -5370,7 +5316,6 @@
               <w:ind w:leftChars="100" w:left="200"/>
               <w:jc w:val="left"/>
               <w:rPr>
-                <w:rFonts w:hint="eastAsia"/>
                 <w:szCs w:val="20"/>
               </w:rPr>
             </w:pPr>
@@ -5555,7 +5500,6 @@
             <w:pPr>
               <w:jc w:val="left"/>
               <w:rPr>
-                <w:rFonts w:hint="eastAsia"/>
                 <w:sz w:val="24"/>
                 <w:szCs w:val="24"/>
               </w:rPr>
@@ -5622,7 +5566,6 @@
             <w:pPr>
               <w:jc w:val="left"/>
               <w:rPr>
-                <w:rFonts w:hint="eastAsia"/>
                 <w:sz w:val="24"/>
                 <w:szCs w:val="24"/>
               </w:rPr>
@@ -5632,7 +5575,6 @@
             <w:pPr>
               <w:jc w:val="center"/>
               <w:rPr>
-                <w:rFonts w:hint="eastAsia"/>
                 <w:sz w:val="24"/>
                 <w:szCs w:val="24"/>
               </w:rPr>
@@ -5692,7 +5634,6 @@
             <w:pPr>
               <w:jc w:val="left"/>
               <w:rPr>
-                <w:rFonts w:hint="eastAsia"/>
                 <w:sz w:val="24"/>
                 <w:szCs w:val="24"/>
               </w:rPr>
@@ -5741,7 +5682,6 @@
       <w:pPr>
         <w:jc w:val="left"/>
         <w:rPr>
-          <w:rFonts w:hint="eastAsia"/>
           <w:sz w:val="24"/>
           <w:szCs w:val="24"/>
         </w:rPr>
@@ -5765,6 +5705,184 @@
         </w:rPr>
       </w:pPr>
     </w:p>
+    <w:p>
+      <w:pPr>
+        <w:jc w:val="left"/>
+        <w:rPr>
+          <w:sz w:val="24"/>
+          <w:szCs w:val="24"/>
+        </w:rPr>
+      </w:pPr>
+    </w:p>
+    <w:p>
+      <w:pPr>
+        <w:jc w:val="left"/>
+        <w:rPr>
+          <w:sz w:val="24"/>
+          <w:szCs w:val="24"/>
+        </w:rPr>
+      </w:pPr>
+    </w:p>
+    <w:p>
+      <w:pPr>
+        <w:jc w:val="left"/>
+        <w:rPr>
+          <w:sz w:val="24"/>
+          <w:szCs w:val="24"/>
+        </w:rPr>
+      </w:pPr>
+    </w:p>
+    <w:p>
+      <w:pPr>
+        <w:jc w:val="left"/>
+        <w:rPr>
+          <w:sz w:val="24"/>
+          <w:szCs w:val="24"/>
+        </w:rPr>
+      </w:pPr>
+    </w:p>
+    <w:tbl>
+      <w:tblPr>
+        <w:tblStyle w:val="a3"/>
+        <w:tblW w:w="0" w:type="auto"/>
+        <w:tblLook w:val="04A0" w:firstRow="1" w:lastRow="0" w:firstColumn="1" w:lastColumn="0" w:noHBand="0" w:noVBand="1"/>
+      </w:tblPr>
+      <w:tblGrid>
+        <w:gridCol w:w="9016"/>
+      </w:tblGrid>
+      <w:tr>
+        <w:tc>
+          <w:tcPr>
+            <w:tcW w:w="9016" w:type="dxa"/>
+          </w:tcPr>
+          <w:p>
+            <w:pPr>
+              <w:jc w:val="left"/>
+              <w:rPr>
+                <w:sz w:val="24"/>
+                <w:szCs w:val="24"/>
+              </w:rPr>
+            </w:pPr>
+          </w:p>
+          <w:p>
+            <w:pPr>
+              <w:jc w:val="left"/>
+              <w:rPr>
+                <w:sz w:val="24"/>
+                <w:szCs w:val="24"/>
+              </w:rPr>
+            </w:pPr>
+            <w:r>
+              <w:rPr>
+                <w:noProof/>
+                <w:sz w:val="24"/>
+                <w:szCs w:val="24"/>
+              </w:rPr>
+              <w:drawing>
+                <wp:inline distT="0" distB="0" distL="0" distR="0" wp14:anchorId="271D5607" wp14:editId="2AF6C97D">
+                  <wp:extent cx="5731510" cy="6959600"/>
+                  <wp:effectExtent l="0" t="0" r="0" b="0"/>
+                  <wp:docPr id="4" name="그림 4"/>
+                  <wp:cNvGraphicFramePr>
+                    <a:graphicFrameLocks xmlns:a="http://schemas.openxmlformats.org/drawingml/2006/main" noChangeAspect="1"/>
+                  </wp:cNvGraphicFramePr>
+                  <a:graphic xmlns:a="http://schemas.openxmlformats.org/drawingml/2006/main">
+                    <a:graphicData uri="http://schemas.openxmlformats.org/drawingml/2006/picture">
+                      <pic:pic xmlns:pic="http://schemas.openxmlformats.org/drawingml/2006/picture">
+                        <pic:nvPicPr>
+                          <pic:cNvPr id="4" name="그림 4"/>
+                          <pic:cNvPicPr/>
+                        </pic:nvPicPr>
+                        <pic:blipFill>
+                          <a:blip r:embed="rId23" cstate="print">
+                            <a:extLst>
+                              <a:ext uri="{28A0092B-C50C-407E-A947-70E740481C1C}">
+                                <a14:useLocalDpi xmlns:a14="http://schemas.microsoft.com/office/drawing/2010/main" val="0"/>
+                              </a:ext>
+                            </a:extLst>
+                          </a:blip>
+                          <a:stretch>
+                            <a:fillRect/>
+                          </a:stretch>
+                        </pic:blipFill>
+                        <pic:spPr>
+                          <a:xfrm>
+                            <a:off x="0" y="0"/>
+                            <a:ext cx="5731510" cy="6959600"/>
+                          </a:xfrm>
+                          <a:prstGeom prst="rect">
+                            <a:avLst/>
+                          </a:prstGeom>
+                        </pic:spPr>
+                      </pic:pic>
+                    </a:graphicData>
+                  </a:graphic>
+                </wp:inline>
+              </w:drawing>
+            </w:r>
+            <w:r>
+              <w:rPr>
+                <w:noProof/>
+                <w:sz w:val="24"/>
+                <w:szCs w:val="24"/>
+              </w:rPr>
+              <w:lastRenderedPageBreak/>
+              <w:drawing>
+                <wp:inline distT="0" distB="0" distL="0" distR="0" wp14:anchorId="13C4C134" wp14:editId="589C8A83">
+                  <wp:extent cx="5731510" cy="6959600"/>
+                  <wp:effectExtent l="0" t="0" r="0" b="0"/>
+                  <wp:docPr id="5" name="그림 5"/>
+                  <wp:cNvGraphicFramePr>
+                    <a:graphicFrameLocks xmlns:a="http://schemas.openxmlformats.org/drawingml/2006/main" noChangeAspect="1"/>
+                  </wp:cNvGraphicFramePr>
+                  <a:graphic xmlns:a="http://schemas.openxmlformats.org/drawingml/2006/main">
+                    <a:graphicData uri="http://schemas.openxmlformats.org/drawingml/2006/picture">
+                      <pic:pic xmlns:pic="http://schemas.openxmlformats.org/drawingml/2006/picture">
+                        <pic:nvPicPr>
+                          <pic:cNvPr id="5" name="그림 5"/>
+                          <pic:cNvPicPr/>
+                        </pic:nvPicPr>
+                        <pic:blipFill>
+                          <a:blip r:embed="rId24" cstate="print">
+                            <a:extLst>
+                              <a:ext uri="{28A0092B-C50C-407E-A947-70E740481C1C}">
+                                <a14:useLocalDpi xmlns:a14="http://schemas.microsoft.com/office/drawing/2010/main" val="0"/>
+                              </a:ext>
+                            </a:extLst>
+                          </a:blip>
+                          <a:stretch>
+                            <a:fillRect/>
+                          </a:stretch>
+                        </pic:blipFill>
+                        <pic:spPr>
+                          <a:xfrm>
+                            <a:off x="0" y="0"/>
+                            <a:ext cx="5731510" cy="6959600"/>
+                          </a:xfrm>
+                          <a:prstGeom prst="rect">
+                            <a:avLst/>
+                          </a:prstGeom>
+                        </pic:spPr>
+                      </pic:pic>
+                    </a:graphicData>
+                  </a:graphic>
+                </wp:inline>
+              </w:drawing>
+            </w:r>
+          </w:p>
+          <w:p>
+            <w:pPr>
+              <w:jc w:val="left"/>
+              <w:rPr>
+                <w:rFonts w:hint="eastAsia"/>
+                <w:sz w:val="24"/>
+                <w:szCs w:val="24"/>
+              </w:rPr>
+            </w:pPr>
+          </w:p>
+        </w:tc>
+      </w:tr>
+    </w:tbl>
     <w:p>
       <w:pPr>
         <w:jc w:val="left"/>
@@ -5824,7 +5942,6 @@
             <w:pPr>
               <w:jc w:val="left"/>
               <w:rPr>
-                <w:rFonts w:hint="eastAsia"/>
                 <w:sz w:val="24"/>
                 <w:szCs w:val="24"/>
               </w:rPr>
@@ -5963,7 +6080,7 @@
                           <pic:cNvPicPr/>
                         </pic:nvPicPr>
                         <pic:blipFill>
-                          <a:blip r:embed="rId23">
+                          <a:blip r:embed="rId25">
                             <a:extLst>
                               <a:ext uri="{28A0092B-C50C-407E-A947-70E740481C1C}">
                                 <a14:useLocalDpi xmlns:a14="http://schemas.microsoft.com/office/drawing/2010/main" val="0"/>
@@ -5994,7 +6111,6 @@
             <w:pPr>
               <w:jc w:val="left"/>
               <w:rPr>
-                <w:rFonts w:hint="eastAsia"/>
                 <w:sz w:val="24"/>
                 <w:szCs w:val="24"/>
               </w:rPr>
@@ -6007,7 +6123,6 @@
       <w:pPr>
         <w:jc w:val="left"/>
         <w:rPr>
-          <w:rFonts w:hint="eastAsia"/>
           <w:sz w:val="24"/>
           <w:szCs w:val="24"/>
         </w:rPr>
@@ -6017,7 +6132,6 @@
       <w:pPr>
         <w:jc w:val="left"/>
         <w:rPr>
-          <w:rFonts w:hint="eastAsia"/>
           <w:sz w:val="24"/>
           <w:szCs w:val="24"/>
         </w:rPr>

</xml_diff>